<commit_message>
Routine Commit Commit by @arfazhxss on Mon 14 Oct 2024
</commit_message>
<xml_diff>
--- a/9.2 PreProcessed/coop_questionnaire.docx
+++ b/9.2 PreProcessed/coop_questionnaire.docx
@@ -73,7 +73,16 @@
           <w:szCs w:val="23"/>
         </w:rPr>
         <w:tab/>
-        <w:t>September 20, 2024</w:t>
+      </w:r>
+      <w:r>
+        <w:rPr>
+          <w:rFonts w:ascii="LM Roman 10" w:hAnsi="LM Roman 10"/>
+          <w:b/>
+          <w:bCs/>
+          <w:sz w:val="23"/>
+          <w:szCs w:val="23"/>
+        </w:rPr>
+        <w:t>October 14, 2024</w:t>
       </w:r>
     </w:p>
     <w:p>

</xml_diff>